<commit_message>
Added 2 demo's grabbing an object, and an object that also drags a point light.
</commit_message>
<xml_diff>
--- a/x3d/Scripting_Per_Frame/Scripting Per Frame demonstrations.docx
+++ b/x3d/Scripting_Per_Frame/Scripting Per Frame demonstrations.docx
@@ -126,7 +126,7 @@
             <v:path o:extrusionok="f" gradientshapeok="t" o:connecttype="rect"/>
             <o:lock v:ext="edit" aspectratio="t"/>
           </v:shapetype>
-          <v:shape id="_x0000_i1025" type="#_x0000_t75" style="width:267.95pt;height:203.5pt">
+          <v:shape id="_x0000_i1025" type="#_x0000_t75" style="width:267.75pt;height:203.25pt">
             <v:imagedata r:id="rId4" o:title="JavaScript_PerFrame_01_ProceduralAnim_1"/>
           </v:shape>
         </w:pict>
@@ -136,7 +136,7 @@
       </w:r>
       <w:r>
         <w:pict>
-          <v:shape id="_x0000_i1026" type="#_x0000_t75" style="width:2in;height:203.5pt">
+          <v:shape id="_x0000_i1026" type="#_x0000_t75" style="width:2in;height:203.25pt">
             <v:imagedata r:id="rId5" o:title="JavaScript_PerFrame_01_ProceduralAnim_2"/>
           </v:shape>
         </w:pict>
@@ -183,7 +183,7 @@
     <w:p>
       <w:r>
         <w:pict>
-          <v:shape id="_x0000_i1027" type="#_x0000_t75" style="width:189.1pt;height:167.15pt">
+          <v:shape id="_x0000_i1027" type="#_x0000_t75" style="width:189pt;height:167.25pt">
             <v:imagedata r:id="rId6" o:title="JavaScript_PerFrame_02_LaunchSphere_1"/>
           </v:shape>
         </w:pict>
@@ -321,7 +321,7 @@
     <w:p>
       <w:r>
         <w:pict>
-          <v:shape id="_x0000_i1028" type="#_x0000_t75" style="width:240.4pt;height:147.15pt">
+          <v:shape id="_x0000_i1028" type="#_x0000_t75" style="width:240pt;height:147pt">
             <v:imagedata r:id="rId9" o:title="JavaScript_PerFrame_02_LaunchSphere_5"/>
           </v:shape>
         </w:pict>
@@ -336,7 +336,7 @@
       <w:r>
         <w:lastRenderedPageBreak/>
         <w:pict>
-          <v:shape id="_x0000_i1031" type="#_x0000_t75" style="width:236.65pt;height:129.6pt">
+          <v:shape id="_x0000_i1029" type="#_x0000_t75" style="width:236.25pt;height:129.75pt">
             <v:imagedata r:id="rId10" o:title="JavaScript_PerFrame_02_LaunchSphere_3"/>
           </v:shape>
         </w:pict>
@@ -373,7 +373,7 @@
     <w:p>
       <w:r>
         <w:pict>
-          <v:shape id="_x0000_i1029" type="#_x0000_t75" style="width:224.75pt;height:159.65pt">
+          <v:shape id="_x0000_i1030" type="#_x0000_t75" style="width:224.25pt;height:159.75pt">
             <v:imagedata r:id="rId11" o:title="JavaScript_PerFrame_03_TimeStamp_1"/>
           </v:shape>
         </w:pict>
@@ -400,14 +400,245 @@
     <w:p>
       <w:r>
         <w:pict>
-          <v:shape id="_x0000_i1030" type="#_x0000_t75" style="width:207.25pt;height:168.4pt">
+          <v:shape id="_x0000_i1031" type="#_x0000_t75" style="width:207pt;height:168.75pt">
             <v:imagedata r:id="rId12" o:title="JavaScript_PerFrame_03_TimeStamp_2"/>
           </v:shape>
         </w:pict>
+      </w:r>
+    </w:p>
+    <w:p/>
+    <w:p>
+      <w:pPr>
+        <w:rPr>
+          <w:b/>
+          <w:u w:val="single"/>
+        </w:rPr>
+      </w:pPr>
+      <w:r>
+        <w:rPr>
+          <w:b/>
+          <w:u w:val="single"/>
+        </w:rPr>
+        <w:t>JavaScript_PerFrame_04_GrabAnObject</w:t>
+      </w:r>
+      <w:r>
+        <w:rPr>
+          <w:b/>
+          <w:u w:val="single"/>
+        </w:rPr>
+        <w:t>.x3d</w:t>
+      </w:r>
+    </w:p>
+    <w:p>
+      <w:r>
+        <w:t>Initial scene has a white Sphere and gray Cone.</w:t>
+      </w:r>
+    </w:p>
+    <w:p>
+      <w:r>
+        <w:pict>
+          <v:shape id="_x0000_i1032" type="#_x0000_t75" style="width:237.75pt;height:141.75pt">
+            <v:imagedata r:id="rId13" o:title="JavaScript_PerFrame_04_GrabAnObject_1"/>
+          </v:shape>
+        </w:pict>
+      </w:r>
+    </w:p>
+    <w:p>
+      <w:r>
+        <w:t>Clicking on the Cone turns it yellow and allows the user to drag it anywhere in the X-Y plane.  Clicking on it again reverts it back to gray and ends the dragging.  Clicking on the Sphere changes the white Point Light to orange.  Clicking again reverts the change back to a white point light.</w:t>
+      </w:r>
+    </w:p>
+    <w:p>
+      <w:r>
+        <w:pict>
+          <v:shape id="_x0000_i1033" type="#_x0000_t75" style="width:213pt;height:226.5pt">
+            <v:imagedata r:id="rId14" o:title="JavaScript_PerFrame_04_GrabAnObject_2"/>
+          </v:shape>
+        </w:pict>
+      </w:r>
+      <w:r>
+        <w:t xml:space="preserve">     </w:t>
+      </w:r>
+      <w:r>
+        <w:pict>
+          <v:shape id="_x0000_i1034" type="#_x0000_t75" style="width:230.25pt;height:227.25pt">
+            <v:imagedata r:id="rId15" o:title="JavaScript_PerFrame_04_GrabAnObject_3"/>
+          </v:shape>
+        </w:pict>
+      </w:r>
+    </w:p>
+    <w:p/>
+    <w:p>
+      <w:pPr>
+        <w:rPr>
+          <w:b/>
+          <w:u w:val="single"/>
+        </w:rPr>
+      </w:pPr>
+      <w:r>
+        <w:rPr>
+          <w:b/>
+          <w:u w:val="single"/>
+        </w:rPr>
+        <w:t>JavaScript_PerFrame_05_LightControls</w:t>
+      </w:r>
+      <w:r>
+        <w:rPr>
+          <w:b/>
+          <w:u w:val="single"/>
+        </w:rPr>
+        <w:t>.x3d</w:t>
+      </w:r>
+    </w:p>
+    <w:p>
+      <w:r>
+        <w:t>This demo enables controlling the location and color of a Point Light, represented by a light bulb</w:t>
+      </w:r>
+      <w:r>
+        <w:t>.</w:t>
+      </w:r>
+      <w:r>
+        <w:t xml:space="preserve">  The scene has a Cone and Cylinder in perpetual animation.  There are 3 Boxes toward the bottom – red, green, blue – which controls the Point Light color.</w:t>
+      </w:r>
+    </w:p>
+    <w:p/>
+    <w:p>
+      <w:r>
+        <w:lastRenderedPageBreak/>
+        <w:pict>
+          <v:shape id="_x0000_i1035" type="#_x0000_t75" style="width:263.25pt;height:174.75pt">
+            <v:imagedata r:id="rId16" o:title="JavaScript_PerFrame_05_LightControls_1"/>
+          </v:shape>
+        </w:pict>
+      </w:r>
+    </w:p>
+    <w:p>
+      <w:r>
+        <w:rPr>
+          <w:noProof/>
+        </w:rPr>
+        <w:pict>
+          <v:shape id="_x0000_s1034" type="#_x0000_t75" style="position:absolute;margin-left:254.85pt;margin-top:17.6pt;width:84.15pt;height:77.6pt;z-index:-251657216;mso-position-horizontal-relative:text;mso-position-vertical-relative:text" wrapcoords="-112 0 -112 21479 21600 21479 21600 0 -112 0">
+            <v:imagedata r:id="rId17" o:title="pointlightbuttonposz"/>
+            <w10:wrap type="tight"/>
+          </v:shape>
+        </w:pict>
+      </w:r>
+      <w:r>
+        <w:rPr>
+          <w:noProof/>
+        </w:rPr>
+        <w:pict>
+          <v:shape id="_x0000_s1035" type="#_x0000_t75" style="position:absolute;margin-left:370.5pt;margin-top:16.85pt;width:81.75pt;height:75pt;z-index:-251655168;mso-position-horizontal-relative:text;mso-position-vertical-relative:text" wrapcoords="-198 0 -198 21384 21600 21384 21600 0 -198 0">
+            <v:imagedata r:id="rId18" o:title="pointlightbuttonnegz"/>
+            <w10:wrap type="tight"/>
+          </v:shape>
+        </w:pict>
+      </w:r>
+    </w:p>
+    <w:p>
+      <w:r>
+        <w:t xml:space="preserve">There are two textured planes in the lower left of the scene.  </w:t>
+      </w:r>
+    </w:p>
+    <w:p>
+      <w:r>
+        <w:t xml:space="preserve">Being over </w:t>
+      </w:r>
+      <w:r>
+        <w:t>the</w:t>
+      </w:r>
+      <w:r>
+        <w:t xml:space="preserve"> plane with</w:t>
+      </w:r>
+      <w:r>
+        <w:t xml:space="preserve"> the</w:t>
+      </w:r>
+      <w:r>
+        <w:t xml:space="preserve"> arrow pointing toward the lower left (shown </w:t>
+      </w:r>
+      <w:r>
+        <w:t>on the left)</w:t>
+      </w:r>
+      <w:r>
+        <w:t xml:space="preserve"> will move the light bulb and Point Light forward (p</w:t>
+      </w:r>
+      <w:r>
+        <w:t>ositive Z direction).</w:t>
+      </w:r>
+    </w:p>
+    <w:p>
+      <w:r>
+        <w:t>B</w:t>
+      </w:r>
+      <w:r>
+        <w:t>eing over</w:t>
+      </w:r>
+      <w:r>
+        <w:t xml:space="preserve"> the plane with the arrow pointing toward the upper right (shown on the right above and image below) will move the light bulb and Point Light back (negative Z direction).</w:t>
+      </w:r>
+    </w:p>
+    <w:p>
+      <w:r>
+        <w:pict>
+          <v:shape id="_x0000_i1036" type="#_x0000_t75" style="width:358.5pt;height:255pt">
+            <v:imagedata r:id="rId19" o:title="JavaScript_PerFrame_05_LightControls_2"/>
+          </v:shape>
+        </w:pict>
+      </w:r>
+    </w:p>
+    <w:p>
+      <w:r>
+        <w:br w:type="page"/>
+      </w:r>
+    </w:p>
+    <w:p>
+      <w:r>
+        <w:lastRenderedPageBreak/>
+        <w:t>Dragging the red, green and blue Boxes will adjust those colors of the Point Light and light bulb.  In the image below, blue has already been dragged to 0 while red is reduced leaving a mostly green light.</w:t>
+      </w:r>
+    </w:p>
+    <w:p>
+      <w:r>
+        <w:pict>
+          <v:shape id="_x0000_i1037" type="#_x0000_t75" style="width:336.75pt;height:247.5pt">
+            <v:imagedata r:id="rId20" o:title="JavaScript_PerFrame_05_LightControls_4"/>
+          </v:shape>
+        </w:pict>
+      </w:r>
+    </w:p>
+    <w:p>
+      <w:r>
+        <w:t xml:space="preserve">Clicking on the light bulb will drag </w:t>
+      </w:r>
+      <w:r>
+        <w:t xml:space="preserve">it and the Point Light </w:t>
+      </w:r>
+      <w:r>
+        <w:t>left and right (X and Y axis)</w:t>
+      </w:r>
+      <w:r>
+        <w:t>.  Must click again to stop dragging the light bulb.</w:t>
+      </w:r>
+    </w:p>
+    <w:p>
+      <w:r>
+        <w:pict>
+          <v:shape id="_x0000_i1038" type="#_x0000_t75" style="width:320.25pt;height:244.5pt">
+            <v:imagedata r:id="rId21" o:title="JavaScript_PerFrame_05_LightControls_5"/>
+          </v:shape>
+        </w:pict>
+      </w:r>
+    </w:p>
+    <w:p>
+      <w:r>
+        <w:t>The Sphere in the upper right will rotate the same amount as the camera.</w:t>
       </w:r>
       <w:bookmarkStart w:id="0" w:name="_GoBack"/>
       <w:bookmarkEnd w:id="0"/>
     </w:p>
+    <w:p/>
+    <w:p/>
     <w:sectPr>
       <w:pgSz w:w="12240" w:h="15840"/>
       <w:pgMar w:top="1440" w:right="1440" w:bottom="1440" w:left="1440" w:header="720" w:footer="720" w:gutter="0"/>

</xml_diff>